<commit_message>
cambios en formato locución
se arregló el encabezado
</commit_message>
<xml_diff>
--- a/fuentes/contenidos/grado06/guion01/FormatoLocucion_LE_06_01_REC290_SND.docx
+++ b/fuentes/contenidos/grado06/guion01/FormatoLocucion_LE_06_01_REC290_SND.docx
@@ -176,8 +176,6 @@
           <w:lang w:val="es-ES"/>
         </w:rPr>
       </w:pPr>
-      <w:bookmarkStart w:id="0" w:name="_GoBack"/>
-      <w:bookmarkEnd w:id="0"/>
     </w:p>
     <w:tbl>
       <w:tblPr>
@@ -1590,8 +1588,12 @@
       </w:pPr>
     </w:p>
     <w:sectPr>
-      <w:headerReference w:type="default" r:id="rId7"/>
-      <w:footerReference w:type="default" r:id="rId8"/>
+      <w:headerReference w:type="even" r:id="rId7"/>
+      <w:headerReference w:type="default" r:id="rId8"/>
+      <w:footerReference w:type="even" r:id="rId9"/>
+      <w:footerReference w:type="default" r:id="rId10"/>
+      <w:headerReference w:type="first" r:id="rId11"/>
+      <w:footerReference w:type="first" r:id="rId12"/>
       <w:pgSz w:w="12240" w:h="15840"/>
       <w:pgMar w:top="1417" w:right="1701" w:bottom="1417" w:left="1701" w:header="708" w:footer="283" w:gutter="0"/>
       <w:cols w:space="708"/>
@@ -1631,6 +1633,16 @@
   <w:p>
     <w:pPr>
       <w:pStyle w:val="Piedepgina"/>
+    </w:pPr>
+  </w:p>
+</w:ftr>
+</file>
+
+<file path=word/footer2.xml><?xml version="1.0" encoding="utf-8"?>
+<w:ftr xmlns:wpc="http://schemas.microsoft.com/office/word/2010/wordprocessingCanvas" xmlns:mc="http://schemas.openxmlformats.org/markup-compatibility/2006" xmlns:o="urn:schemas-microsoft-com:office:office" xmlns:r="http://schemas.openxmlformats.org/officeDocument/2006/relationships" xmlns:m="http://schemas.openxmlformats.org/officeDocument/2006/math" xmlns:v="urn:schemas-microsoft-com:vml" xmlns:wp14="http://schemas.microsoft.com/office/word/2010/wordprocessingDrawing" xmlns:wp="http://schemas.openxmlformats.org/drawingml/2006/wordprocessingDrawing" xmlns:w10="urn:schemas-microsoft-com:office:word" xmlns:w="http://schemas.openxmlformats.org/wordprocessingml/2006/main" xmlns:w14="http://schemas.microsoft.com/office/word/2010/wordml" xmlns:w15="http://schemas.microsoft.com/office/word/2012/wordml" xmlns:wpg="http://schemas.microsoft.com/office/word/2010/wordprocessingGroup" xmlns:wpi="http://schemas.microsoft.com/office/word/2010/wordprocessingInk" xmlns:wne="http://schemas.microsoft.com/office/word/2006/wordml" xmlns:wps="http://schemas.microsoft.com/office/word/2010/wordprocessingShape" mc:Ignorable="w14 w15 wp14">
+  <w:p>
+    <w:pPr>
+      <w:pStyle w:val="Piedepgina"/>
       <w:numPr>
         <w:ilvl w:val="0"/>
         <w:numId w:val="1"/>
@@ -1758,6 +1770,16 @@
       </w:rPr>
       <w:t>_SND</w:t>
     </w:r>
+  </w:p>
+</w:ftr>
+</file>
+
+<file path=word/footer3.xml><?xml version="1.0" encoding="utf-8"?>
+<w:ftr xmlns:wpc="http://schemas.microsoft.com/office/word/2010/wordprocessingCanvas" xmlns:mc="http://schemas.openxmlformats.org/markup-compatibility/2006" xmlns:o="urn:schemas-microsoft-com:office:office" xmlns:r="http://schemas.openxmlformats.org/officeDocument/2006/relationships" xmlns:m="http://schemas.openxmlformats.org/officeDocument/2006/math" xmlns:v="urn:schemas-microsoft-com:vml" xmlns:wp14="http://schemas.microsoft.com/office/word/2010/wordprocessingDrawing" xmlns:wp="http://schemas.openxmlformats.org/drawingml/2006/wordprocessingDrawing" xmlns:w10="urn:schemas-microsoft-com:office:word" xmlns:w="http://schemas.openxmlformats.org/wordprocessingml/2006/main" xmlns:w14="http://schemas.microsoft.com/office/word/2010/wordml" xmlns:w15="http://schemas.microsoft.com/office/word/2012/wordml" xmlns:wpg="http://schemas.microsoft.com/office/word/2010/wordprocessingGroup" xmlns:wpi="http://schemas.microsoft.com/office/word/2010/wordprocessingInk" xmlns:wne="http://schemas.microsoft.com/office/word/2006/wordml" xmlns:wps="http://schemas.microsoft.com/office/word/2010/wordprocessingShape" mc:Ignorable="w14 w15 wp14">
+  <w:p>
+    <w:pPr>
+      <w:pStyle w:val="Piedepgina"/>
+    </w:pPr>
   </w:p>
 </w:ftr>
 </file>
@@ -1792,6 +1814,16 @@
   <w:p>
     <w:pPr>
       <w:pStyle w:val="Encabezado"/>
+    </w:pPr>
+  </w:p>
+</w:hdr>
+</file>
+
+<file path=word/header2.xml><?xml version="1.0" encoding="utf-8"?>
+<w:hdr xmlns:wpc="http://schemas.microsoft.com/office/word/2010/wordprocessingCanvas" xmlns:mc="http://schemas.openxmlformats.org/markup-compatibility/2006" xmlns:o="urn:schemas-microsoft-com:office:office" xmlns:r="http://schemas.openxmlformats.org/officeDocument/2006/relationships" xmlns:m="http://schemas.openxmlformats.org/officeDocument/2006/math" xmlns:v="urn:schemas-microsoft-com:vml" xmlns:wp14="http://schemas.microsoft.com/office/word/2010/wordprocessingDrawing" xmlns:wp="http://schemas.openxmlformats.org/drawingml/2006/wordprocessingDrawing" xmlns:w10="urn:schemas-microsoft-com:office:word" xmlns:w="http://schemas.openxmlformats.org/wordprocessingml/2006/main" xmlns:w14="http://schemas.microsoft.com/office/word/2010/wordml" xmlns:w15="http://schemas.microsoft.com/office/word/2012/wordml" xmlns:wpg="http://schemas.microsoft.com/office/word/2010/wordprocessingGroup" xmlns:wpi="http://schemas.microsoft.com/office/word/2010/wordprocessingInk" xmlns:wne="http://schemas.microsoft.com/office/word/2006/wordml" xmlns:wps="http://schemas.microsoft.com/office/word/2010/wordprocessingShape" mc:Ignorable="w14 w15 wp14">
+  <w:p>
+    <w:pPr>
+      <w:pStyle w:val="Encabezado"/>
       <w:tabs>
         <w:tab w:val="clear" w:pos="4419"/>
         <w:tab w:val="clear" w:pos="8838"/>
@@ -1828,7 +1860,7 @@
         <w:i/>
         <w:color w:val="FF0000"/>
       </w:rPr>
-      <w:t>11</w:t>
+      <w:t>06</w:t>
     </w:r>
     <w:r>
       <w:rPr>
@@ -1854,7 +1886,16 @@
         <w:i/>
         <w:color w:val="FF0000"/>
       </w:rPr>
-      <w:t>210</w:t>
+      <w:t>29</w:t>
+    </w:r>
+    <w:bookmarkStart w:id="0" w:name="_GoBack"/>
+    <w:bookmarkEnd w:id="0"/>
+    <w:r>
+      <w:rPr>
+        <w:i/>
+        <w:color w:val="FF0000"/>
+      </w:rPr>
+      <w:t>0</w:t>
     </w:r>
     <w:r>
       <w:rPr>
@@ -1862,6 +1903,16 @@
       </w:rPr>
       <w:tab/>
     </w:r>
+  </w:p>
+</w:hdr>
+</file>
+
+<file path=word/header3.xml><?xml version="1.0" encoding="utf-8"?>
+<w:hdr xmlns:wpc="http://schemas.microsoft.com/office/word/2010/wordprocessingCanvas" xmlns:mc="http://schemas.openxmlformats.org/markup-compatibility/2006" xmlns:o="urn:schemas-microsoft-com:office:office" xmlns:r="http://schemas.openxmlformats.org/officeDocument/2006/relationships" xmlns:m="http://schemas.openxmlformats.org/officeDocument/2006/math" xmlns:v="urn:schemas-microsoft-com:vml" xmlns:wp14="http://schemas.microsoft.com/office/word/2010/wordprocessingDrawing" xmlns:wp="http://schemas.openxmlformats.org/drawingml/2006/wordprocessingDrawing" xmlns:w10="urn:schemas-microsoft-com:office:word" xmlns:w="http://schemas.openxmlformats.org/wordprocessingml/2006/main" xmlns:w14="http://schemas.microsoft.com/office/word/2010/wordml" xmlns:w15="http://schemas.microsoft.com/office/word/2012/wordml" xmlns:wpg="http://schemas.microsoft.com/office/word/2010/wordprocessingGroup" xmlns:wpi="http://schemas.microsoft.com/office/word/2010/wordprocessingInk" xmlns:wne="http://schemas.microsoft.com/office/word/2006/wordml" xmlns:wps="http://schemas.microsoft.com/office/word/2010/wordprocessingShape" mc:Ignorable="w14 w15 wp14">
+  <w:p>
+    <w:pPr>
+      <w:pStyle w:val="Encabezado"/>
+    </w:pPr>
   </w:p>
 </w:hdr>
 </file>

</xml_diff>